<commit_message>
terms and definitions update
</commit_message>
<xml_diff>
--- a/handouts/Terms and Definitions Worksheet_blank.docx
+++ b/handouts/Terms and Definitions Worksheet_blank.docx
@@ -102,7 +102,14 @@
           <w:rFonts w:ascii="Garamond" w:hAnsi="Garamond" w:cs="Arial"/>
           <w:bCs/>
         </w:rPr>
-        <w:t>50</w:t>
+        <w:t>4</w:t>
+      </w:r>
+      <w:r>
+        <w:rPr>
+          <w:rFonts w:ascii="Garamond" w:hAnsi="Garamond" w:cs="Arial"/>
+          <w:bCs/>
+        </w:rPr>
+        <w:t>0</w:t>
       </w:r>
       <w:r>
         <w:rPr>

</xml_diff>